<commit_message>
percobaan_pertama hunaynr adding first.js
</commit_message>
<xml_diff>
--- a/1stWeek/Jobsheet_1_TI-3E_1841720148_HunaynRisatayn.docx
+++ b/1stWeek/Jobsheet_1_TI-3E_1841720148_HunaynRisatayn.docx
@@ -236,6 +236,14 @@
           <w:sz w:val="28"/>
         </w:rPr>
         <w:t xml:space="preserve"> </w:t>
+      </w:r>
+      <w:r>
+        <w:rPr>
+          <w:rFonts w:cstheme="minorHAnsi"/>
+          <w:bCs/>
+          <w:sz w:val="28"/>
+        </w:rPr>
+        <w:t xml:space="preserve">Library </w:t>
       </w:r>
       <w:proofErr w:type="spellStart"/>
       <w:r>
@@ -2565,6 +2573,478 @@
                 <w:lang w:val="en-US" w:eastAsia="en-US"/>
               </w:rPr>
             </w:pPr>
+            <w:r>
+              <w:rPr>
+                <w:noProof/>
+                <w:lang w:val="en-US" w:eastAsia="en-US"/>
+              </w:rPr>
+              <w:t>Ketikkan syntax “git status” apabila ada perubahan yang belum dipush ke GitHub</w:t>
+            </w:r>
+          </w:p>
+          <w:p>
+            <w:pPr>
+              <w:pStyle w:val="TableParagraph"/>
+              <w:spacing w:before="85"/>
+              <w:rPr>
+                <w:noProof/>
+                <w:lang w:val="en-US" w:eastAsia="en-US"/>
+              </w:rPr>
+            </w:pPr>
+            <w:r>
+              <w:rPr>
+                <w:noProof/>
+                <w:lang w:bidi="ar-SA"/>
+              </w:rPr>
+              <w:drawing>
+                <wp:inline distT="0" distB="0" distL="0" distR="0" wp14:anchorId="7FC6ED60" wp14:editId="3028BD04">
+                  <wp:extent cx="5362575" cy="2971800"/>
+                  <wp:effectExtent l="0" t="0" r="9525" b="0"/>
+                  <wp:docPr id="20" name="Picture 20"/>
+                  <wp:cNvGraphicFramePr>
+                    <a:graphicFrameLocks xmlns:a="http://schemas.openxmlformats.org/drawingml/2006/main" noChangeAspect="1"/>
+                  </wp:cNvGraphicFramePr>
+                  <a:graphic xmlns:a="http://schemas.openxmlformats.org/drawingml/2006/main">
+                    <a:graphicData uri="http://schemas.openxmlformats.org/drawingml/2006/picture">
+                      <pic:pic xmlns:pic="http://schemas.openxmlformats.org/drawingml/2006/picture">
+                        <pic:nvPicPr>
+                          <pic:cNvPr id="1" name=""/>
+                          <pic:cNvPicPr/>
+                        </pic:nvPicPr>
+                        <pic:blipFill>
+                          <a:blip r:embed="rId22"/>
+                          <a:stretch>
+                            <a:fillRect/>
+                          </a:stretch>
+                        </pic:blipFill>
+                        <pic:spPr>
+                          <a:xfrm>
+                            <a:off x="0" y="0"/>
+                            <a:ext cx="5362575" cy="2971800"/>
+                          </a:xfrm>
+                          <a:prstGeom prst="rect">
+                            <a:avLst/>
+                          </a:prstGeom>
+                        </pic:spPr>
+                      </pic:pic>
+                    </a:graphicData>
+                  </a:graphic>
+                </wp:inline>
+              </w:drawing>
+            </w:r>
+          </w:p>
+          <w:p>
+            <w:pPr>
+              <w:pStyle w:val="TableParagraph"/>
+              <w:spacing w:before="85"/>
+              <w:rPr>
+                <w:noProof/>
+                <w:lang w:val="en-US" w:eastAsia="en-US"/>
+              </w:rPr>
+            </w:pPr>
+          </w:p>
+          <w:p>
+            <w:pPr>
+              <w:pStyle w:val="TableParagraph"/>
+              <w:spacing w:before="85"/>
+              <w:rPr>
+                <w:noProof/>
+                <w:lang w:val="en-US" w:eastAsia="en-US"/>
+              </w:rPr>
+            </w:pPr>
+            <w:r>
+              <w:rPr>
+                <w:noProof/>
+                <w:lang w:val="en-US" w:eastAsia="en-US"/>
+              </w:rPr>
+              <w:t xml:space="preserve">Tuliskan syntax “git add .” dengan </w:t>
+            </w:r>
+            <w:r>
+              <w:rPr>
+                <w:noProof/>
+                <w:lang w:val="en-US" w:eastAsia="en-US"/>
+              </w:rPr>
+              <w:t>spcace+titik apabila ingin menambahkan semua file pada direktori tersebut</w:t>
+            </w:r>
+          </w:p>
+          <w:p>
+            <w:pPr>
+              <w:pStyle w:val="TableParagraph"/>
+              <w:spacing w:before="85"/>
+              <w:rPr>
+                <w:noProof/>
+                <w:lang w:val="en-US" w:eastAsia="en-US"/>
+              </w:rPr>
+            </w:pPr>
+          </w:p>
+          <w:p>
+            <w:pPr>
+              <w:pStyle w:val="TableParagraph"/>
+              <w:spacing w:before="85"/>
+              <w:rPr>
+                <w:noProof/>
+                <w:lang w:val="en-US" w:eastAsia="en-US"/>
+              </w:rPr>
+            </w:pPr>
+            <w:r>
+              <w:rPr>
+                <w:noProof/>
+                <w:lang w:bidi="ar-SA"/>
+              </w:rPr>
+              <w:lastRenderedPageBreak/>
+              <w:drawing>
+                <wp:inline distT="0" distB="0" distL="0" distR="0" wp14:anchorId="446A3C57" wp14:editId="1CC4C690">
+                  <wp:extent cx="5900545" cy="6480313"/>
+                  <wp:effectExtent l="0" t="0" r="5080" b="0"/>
+                  <wp:docPr id="21" name="Picture 21"/>
+                  <wp:cNvGraphicFramePr>
+                    <a:graphicFrameLocks xmlns:a="http://schemas.openxmlformats.org/drawingml/2006/main" noChangeAspect="1"/>
+                  </wp:cNvGraphicFramePr>
+                  <a:graphic xmlns:a="http://schemas.openxmlformats.org/drawingml/2006/main">
+                    <a:graphicData uri="http://schemas.openxmlformats.org/drawingml/2006/picture">
+                      <pic:pic xmlns:pic="http://schemas.openxmlformats.org/drawingml/2006/picture">
+                        <pic:nvPicPr>
+                          <pic:cNvPr id="1" name=""/>
+                          <pic:cNvPicPr/>
+                        </pic:nvPicPr>
+                        <pic:blipFill>
+                          <a:blip r:embed="rId23"/>
+                          <a:stretch>
+                            <a:fillRect/>
+                          </a:stretch>
+                        </pic:blipFill>
+                        <pic:spPr>
+                          <a:xfrm>
+                            <a:off x="0" y="0"/>
+                            <a:ext cx="5907180" cy="6487600"/>
+                          </a:xfrm>
+                          <a:prstGeom prst="rect">
+                            <a:avLst/>
+                          </a:prstGeom>
+                        </pic:spPr>
+                      </pic:pic>
+                    </a:graphicData>
+                  </a:graphic>
+                </wp:inline>
+              </w:drawing>
+            </w:r>
+          </w:p>
+          <w:p>
+            <w:pPr>
+              <w:pStyle w:val="TableParagraph"/>
+              <w:spacing w:before="85"/>
+              <w:rPr>
+                <w:noProof/>
+                <w:lang w:val="en-US" w:eastAsia="en-US"/>
+              </w:rPr>
+            </w:pPr>
+          </w:p>
+          <w:p>
+            <w:pPr>
+              <w:pStyle w:val="TableParagraph"/>
+              <w:spacing w:before="85"/>
+              <w:rPr>
+                <w:noProof/>
+                <w:lang w:val="en-US" w:eastAsia="en-US"/>
+              </w:rPr>
+            </w:pPr>
+            <w:r>
+              <w:rPr>
+                <w:noProof/>
+                <w:lang w:val="en-US" w:eastAsia="en-US"/>
+              </w:rPr>
+              <w:t>Lakukan commit on changes dengan syntax “git commit –m “add some comments”</w:t>
+            </w:r>
+          </w:p>
+          <w:p>
+            <w:pPr>
+              <w:pStyle w:val="TableParagraph"/>
+              <w:spacing w:before="85"/>
+              <w:rPr>
+                <w:noProof/>
+                <w:lang w:val="en-US" w:eastAsia="en-US"/>
+              </w:rPr>
+            </w:pPr>
+          </w:p>
+          <w:p>
+            <w:pPr>
+              <w:pStyle w:val="TableParagraph"/>
+              <w:spacing w:before="85"/>
+              <w:rPr>
+                <w:noProof/>
+                <w:lang w:val="en-US" w:eastAsia="en-US"/>
+              </w:rPr>
+            </w:pPr>
+            <w:r>
+              <w:rPr>
+                <w:noProof/>
+                <w:lang w:bidi="ar-SA"/>
+              </w:rPr>
+              <w:lastRenderedPageBreak/>
+              <w:drawing>
+                <wp:inline distT="0" distB="0" distL="0" distR="0" wp14:anchorId="546CA9A2" wp14:editId="5AB55A8D">
+                  <wp:extent cx="5743575" cy="6600825"/>
+                  <wp:effectExtent l="0" t="0" r="9525" b="9525"/>
+                  <wp:docPr id="22" name="Picture 22"/>
+                  <wp:cNvGraphicFramePr>
+                    <a:graphicFrameLocks xmlns:a="http://schemas.openxmlformats.org/drawingml/2006/main" noChangeAspect="1"/>
+                  </wp:cNvGraphicFramePr>
+                  <a:graphic xmlns:a="http://schemas.openxmlformats.org/drawingml/2006/main">
+                    <a:graphicData uri="http://schemas.openxmlformats.org/drawingml/2006/picture">
+                      <pic:pic xmlns:pic="http://schemas.openxmlformats.org/drawingml/2006/picture">
+                        <pic:nvPicPr>
+                          <pic:cNvPr id="1" name=""/>
+                          <pic:cNvPicPr/>
+                        </pic:nvPicPr>
+                        <pic:blipFill>
+                          <a:blip r:embed="rId24"/>
+                          <a:stretch>
+                            <a:fillRect/>
+                          </a:stretch>
+                        </pic:blipFill>
+                        <pic:spPr>
+                          <a:xfrm>
+                            <a:off x="0" y="0"/>
+                            <a:ext cx="5743575" cy="6600825"/>
+                          </a:xfrm>
+                          <a:prstGeom prst="rect">
+                            <a:avLst/>
+                          </a:prstGeom>
+                        </pic:spPr>
+                      </pic:pic>
+                    </a:graphicData>
+                  </a:graphic>
+                </wp:inline>
+              </w:drawing>
+            </w:r>
+          </w:p>
+          <w:p>
+            <w:pPr>
+              <w:pStyle w:val="TableParagraph"/>
+              <w:spacing w:before="85"/>
+              <w:rPr>
+                <w:bCs/>
+              </w:rPr>
+            </w:pPr>
+          </w:p>
+          <w:p>
+            <w:pPr>
+              <w:pStyle w:val="TableParagraph"/>
+              <w:spacing w:before="85"/>
+              <w:rPr>
+                <w:bCs/>
+              </w:rPr>
+            </w:pPr>
+            <w:r>
+              <w:rPr>
+                <w:bCs/>
+              </w:rPr>
+              <w:t>Push ke GitHub dengan syntax “git push”</w:t>
+            </w:r>
+          </w:p>
+          <w:p>
+            <w:pPr>
+              <w:pStyle w:val="TableParagraph"/>
+              <w:spacing w:before="85"/>
+              <w:rPr>
+                <w:bCs/>
+              </w:rPr>
+            </w:pPr>
+            <w:r>
+              <w:rPr>
+                <w:noProof/>
+                <w:lang w:bidi="ar-SA"/>
+              </w:rPr>
+              <w:drawing>
+                <wp:inline distT="0" distB="0" distL="0" distR="0" wp14:anchorId="57ECB3A9" wp14:editId="54FA9883">
+                  <wp:extent cx="5381625" cy="2305050"/>
+                  <wp:effectExtent l="0" t="0" r="9525" b="0"/>
+                  <wp:docPr id="23" name="Picture 23"/>
+                  <wp:cNvGraphicFramePr>
+                    <a:graphicFrameLocks xmlns:a="http://schemas.openxmlformats.org/drawingml/2006/main" noChangeAspect="1"/>
+                  </wp:cNvGraphicFramePr>
+                  <a:graphic xmlns:a="http://schemas.openxmlformats.org/drawingml/2006/main">
+                    <a:graphicData uri="http://schemas.openxmlformats.org/drawingml/2006/picture">
+                      <pic:pic xmlns:pic="http://schemas.openxmlformats.org/drawingml/2006/picture">
+                        <pic:nvPicPr>
+                          <pic:cNvPr id="1" name=""/>
+                          <pic:cNvPicPr/>
+                        </pic:nvPicPr>
+                        <pic:blipFill>
+                          <a:blip r:embed="rId25"/>
+                          <a:stretch>
+                            <a:fillRect/>
+                          </a:stretch>
+                        </pic:blipFill>
+                        <pic:spPr>
+                          <a:xfrm>
+                            <a:off x="0" y="0"/>
+                            <a:ext cx="5381625" cy="2305050"/>
+                          </a:xfrm>
+                          <a:prstGeom prst="rect">
+                            <a:avLst/>
+                          </a:prstGeom>
+                        </pic:spPr>
+                      </pic:pic>
+                    </a:graphicData>
+                  </a:graphic>
+                </wp:inline>
+              </w:drawing>
+            </w:r>
+          </w:p>
+          <w:p>
+            <w:pPr>
+              <w:pStyle w:val="TableParagraph"/>
+              <w:spacing w:before="85"/>
+              <w:rPr>
+                <w:bCs/>
+              </w:rPr>
+            </w:pPr>
+            <w:r>
+              <w:rPr>
+                <w:bCs/>
+              </w:rPr>
+              <w:lastRenderedPageBreak/>
+              <w:t>Menambahkan file first.js</w:t>
+            </w:r>
+            <w:r>
+              <w:rPr>
+                <w:bCs/>
+              </w:rPr>
+              <w:t xml:space="preserve"> untuk menampilkan Hello World! pada Node.js</w:t>
+            </w:r>
+          </w:p>
+          <w:p>
+            <w:pPr>
+              <w:pStyle w:val="TableParagraph"/>
+              <w:spacing w:before="85"/>
+              <w:rPr>
+                <w:bCs/>
+              </w:rPr>
+            </w:pPr>
+            <w:r>
+              <w:rPr>
+                <w:noProof/>
+                <w:lang w:bidi="ar-SA"/>
+              </w:rPr>
+              <w:drawing>
+                <wp:inline distT="0" distB="0" distL="0" distR="0" wp14:anchorId="6C1BA655" wp14:editId="694DE6B9">
+                  <wp:extent cx="4953000" cy="1638300"/>
+                  <wp:effectExtent l="0" t="0" r="0" b="0"/>
+                  <wp:docPr id="24" name="Picture 24"/>
+                  <wp:cNvGraphicFramePr>
+                    <a:graphicFrameLocks xmlns:a="http://schemas.openxmlformats.org/drawingml/2006/main" noChangeAspect="1"/>
+                  </wp:cNvGraphicFramePr>
+                  <a:graphic xmlns:a="http://schemas.openxmlformats.org/drawingml/2006/main">
+                    <a:graphicData uri="http://schemas.openxmlformats.org/drawingml/2006/picture">
+                      <pic:pic xmlns:pic="http://schemas.openxmlformats.org/drawingml/2006/picture">
+                        <pic:nvPicPr>
+                          <pic:cNvPr id="1" name=""/>
+                          <pic:cNvPicPr/>
+                        </pic:nvPicPr>
+                        <pic:blipFill>
+                          <a:blip r:embed="rId26"/>
+                          <a:stretch>
+                            <a:fillRect/>
+                          </a:stretch>
+                        </pic:blipFill>
+                        <pic:spPr>
+                          <a:xfrm>
+                            <a:off x="0" y="0"/>
+                            <a:ext cx="4953000" cy="1638300"/>
+                          </a:xfrm>
+                          <a:prstGeom prst="rect">
+                            <a:avLst/>
+                          </a:prstGeom>
+                        </pic:spPr>
+                      </pic:pic>
+                    </a:graphicData>
+                  </a:graphic>
+                </wp:inline>
+              </w:drawing>
+            </w:r>
+          </w:p>
+          <w:p>
+            <w:pPr>
+              <w:pStyle w:val="TableParagraph"/>
+              <w:spacing w:before="85"/>
+              <w:rPr>
+                <w:bCs/>
+              </w:rPr>
+            </w:pPr>
+          </w:p>
+          <w:p>
+            <w:pPr>
+              <w:pStyle w:val="TableParagraph"/>
+              <w:spacing w:before="85"/>
+              <w:rPr>
+                <w:bCs/>
+              </w:rPr>
+            </w:pPr>
+            <w:r>
+              <w:rPr>
+                <w:bCs/>
+              </w:rPr>
+              <w:t>Untuk mengeksekusi kode dengan command “node first.js”</w:t>
+            </w:r>
+          </w:p>
+          <w:p>
+            <w:pPr>
+              <w:pStyle w:val="TableParagraph"/>
+              <w:spacing w:before="85"/>
+              <w:rPr>
+                <w:bCs/>
+              </w:rPr>
+            </w:pPr>
+            <w:r>
+              <w:rPr>
+                <w:noProof/>
+                <w:lang w:bidi="ar-SA"/>
+              </w:rPr>
+              <w:drawing>
+                <wp:inline distT="0" distB="0" distL="0" distR="0" wp14:anchorId="0F7B41E9" wp14:editId="5D973E06">
+                  <wp:extent cx="5947575" cy="493714"/>
+                  <wp:effectExtent l="0" t="0" r="0" b="1905"/>
+                  <wp:docPr id="25" name="Picture 25"/>
+                  <wp:cNvGraphicFramePr>
+                    <a:graphicFrameLocks xmlns:a="http://schemas.openxmlformats.org/drawingml/2006/main" noChangeAspect="1"/>
+                  </wp:cNvGraphicFramePr>
+                  <a:graphic xmlns:a="http://schemas.openxmlformats.org/drawingml/2006/main">
+                    <a:graphicData uri="http://schemas.openxmlformats.org/drawingml/2006/picture">
+                      <pic:pic xmlns:pic="http://schemas.openxmlformats.org/drawingml/2006/picture">
+                        <pic:nvPicPr>
+                          <pic:cNvPr id="1" name=""/>
+                          <pic:cNvPicPr/>
+                        </pic:nvPicPr>
+                        <pic:blipFill>
+                          <a:blip r:embed="rId27"/>
+                          <a:stretch>
+                            <a:fillRect/>
+                          </a:stretch>
+                        </pic:blipFill>
+                        <pic:spPr>
+                          <a:xfrm>
+                            <a:off x="0" y="0"/>
+                            <a:ext cx="6022818" cy="499960"/>
+                          </a:xfrm>
+                          <a:prstGeom prst="rect">
+                            <a:avLst/>
+                          </a:prstGeom>
+                        </pic:spPr>
+                      </pic:pic>
+                    </a:graphicData>
+                  </a:graphic>
+                </wp:inline>
+              </w:drawing>
+            </w:r>
+          </w:p>
+          <w:p>
+            <w:pPr>
+              <w:pStyle w:val="TableParagraph"/>
+              <w:spacing w:before="85"/>
+              <w:rPr>
+                <w:bCs/>
+              </w:rPr>
+            </w:pPr>
             <w:bookmarkStart w:id="0" w:name="_GoBack"/>
             <w:bookmarkEnd w:id="0"/>
           </w:p>
@@ -2573,20 +3053,65 @@
               <w:pStyle w:val="TableParagraph"/>
               <w:spacing w:before="85"/>
               <w:rPr>
+                <w:bCs/>
+              </w:rPr>
+            </w:pPr>
+            <w:r>
+              <w:rPr>
+                <w:bCs/>
+              </w:rPr>
+              <w:t>Outpur pada broser dengan mengetikkan “localhost:8080”</w:t>
+            </w:r>
+          </w:p>
+          <w:p>
+            <w:pPr>
+              <w:pStyle w:val="TableParagraph"/>
+              <w:spacing w:before="85"/>
+              <w:rPr>
+                <w:bCs/>
+              </w:rPr>
+            </w:pPr>
+            <w:r>
+              <w:rPr>
                 <w:noProof/>
-                <w:lang w:val="en-US" w:eastAsia="en-US"/>
-              </w:rPr>
-            </w:pPr>
-          </w:p>
-          <w:p>
-            <w:pPr>
-              <w:pStyle w:val="TableParagraph"/>
-              <w:spacing w:before="85"/>
-              <w:rPr>
-                <w:noProof/>
-                <w:lang w:val="en-US" w:eastAsia="en-US"/>
-              </w:rPr>
-            </w:pPr>
+                <w:lang w:bidi="ar-SA"/>
+              </w:rPr>
+              <w:drawing>
+                <wp:inline distT="0" distB="0" distL="0" distR="0" wp14:anchorId="1284AFF3" wp14:editId="594A8FC8">
+                  <wp:extent cx="2952750" cy="1276350"/>
+                  <wp:effectExtent l="0" t="0" r="0" b="0"/>
+                  <wp:docPr id="26" name="Picture 26"/>
+                  <wp:cNvGraphicFramePr>
+                    <a:graphicFrameLocks xmlns:a="http://schemas.openxmlformats.org/drawingml/2006/main" noChangeAspect="1"/>
+                  </wp:cNvGraphicFramePr>
+                  <a:graphic xmlns:a="http://schemas.openxmlformats.org/drawingml/2006/main">
+                    <a:graphicData uri="http://schemas.openxmlformats.org/drawingml/2006/picture">
+                      <pic:pic xmlns:pic="http://schemas.openxmlformats.org/drawingml/2006/picture">
+                        <pic:nvPicPr>
+                          <pic:cNvPr id="1" name=""/>
+                          <pic:cNvPicPr/>
+                        </pic:nvPicPr>
+                        <pic:blipFill>
+                          <a:blip r:embed="rId28"/>
+                          <a:stretch>
+                            <a:fillRect/>
+                          </a:stretch>
+                        </pic:blipFill>
+                        <pic:spPr>
+                          <a:xfrm>
+                            <a:off x="0" y="0"/>
+                            <a:ext cx="2952750" cy="1276350"/>
+                          </a:xfrm>
+                          <a:prstGeom prst="rect">
+                            <a:avLst/>
+                          </a:prstGeom>
+                        </pic:spPr>
+                      </pic:pic>
+                    </a:graphicData>
+                  </a:graphic>
+                </wp:inline>
+              </w:drawing>
+            </w:r>
           </w:p>
           <w:p>
             <w:pPr>
@@ -2596,6 +3121,30 @@
                 <w:bCs/>
               </w:rPr>
             </w:pPr>
+          </w:p>
+          <w:p>
+            <w:pPr>
+              <w:pStyle w:val="TableParagraph"/>
+              <w:spacing w:before="85"/>
+              <w:rPr>
+                <w:bCs/>
+              </w:rPr>
+            </w:pPr>
+            <w:r>
+              <w:rPr>
+                <w:bCs/>
+              </w:rPr>
+              <w:t xml:space="preserve">Link GitHub : </w:t>
+            </w:r>
+            <w:hyperlink r:id="rId29" w:history="1">
+              <w:r>
+                <w:rPr>
+                  <w:rStyle w:val="Hyperlink"/>
+                  <w:bCs/>
+                </w:rPr>
+                <w:t>https://github.com/hunaynr/framework_prog/tree/main/1stWeek</w:t>
+              </w:r>
+            </w:hyperlink>
           </w:p>
           <w:p/>
         </w:tc>
@@ -2635,7 +3184,7 @@
           <w:lang w:val="id"/>
         </w:rPr>
         <w:sectPr>
-          <w:footerReference w:type="default" r:id="rId22"/>
+          <w:footerReference w:type="default" r:id="rId30"/>
           <w:pgSz w:w="11900" w:h="16850"/>
           <w:pgMar w:top="720" w:right="400" w:bottom="860" w:left="500" w:header="720" w:footer="670" w:gutter="0"/>
           <w:pgNumType w:start="1"/>
@@ -2778,7 +3327,7 @@
                             <w:rPr>
                               <w:noProof/>
                             </w:rPr>
-                            <w:t>7</w:t>
+                            <w:t>9</w:t>
                           </w:r>
                           <w:r>
                             <w:fldChar w:fldCharType="end"/>
@@ -2829,7 +3378,7 @@
                       <w:rPr>
                         <w:noProof/>
                       </w:rPr>
-                      <w:t>7</w:t>
+                      <w:t>9</w:t>
                     </w:r>
                     <w:r>
                       <w:fldChar w:fldCharType="end"/>

</xml_diff>